<commit_message>
Updated disdoc and sprites
</commit_message>
<xml_diff>
--- a/Дизайн документ.docx
+++ b/Дизайн документ.docx
@@ -86,7 +86,19 @@
         <w:t xml:space="preserve"> механики – </w:t>
       </w:r>
       <w:r>
-        <w:t xml:space="preserve">различный выбор стартового оружия и моделей робота, </w:t>
+        <w:t>различный выбор</w:t>
+      </w:r>
+      <w:r>
+        <w:t xml:space="preserve"> модификаций оружия и меха, возможность как автоматической</w:t>
+      </w:r>
+      <w:r>
+        <w:t>,</w:t>
+      </w:r>
+      <w:r>
+        <w:t xml:space="preserve"> так и ручной стрельбы из оружия, возможность прокачки между раундами</w:t>
+      </w:r>
+      <w:r>
+        <w:t xml:space="preserve">, </w:t>
       </w:r>
       <w:r>
         <w:t>ИИ-директор, управляющий</w:t>
@@ -151,7 +163,60 @@
         <w:t xml:space="preserve">Игрок управляет инженером, сидящим внутри меха и застрявшим в бесконечной пещере. </w:t>
       </w:r>
       <w:r>
-        <w:t xml:space="preserve">Перед началом игры на выбор дается несколько разных видов стартового оружия и мехов </w:t>
+        <w:t>Перед началом игры на выбор дается несколько разных видов стартового оружия и мехо</w:t>
+      </w:r>
+      <w:r>
+        <w:t xml:space="preserve">в. </w:t>
+      </w:r>
+    </w:p>
+    <w:p>
+      <w:pPr>
+        <w:spacing w:line="259" w:lineRule="auto"/>
+      </w:pPr>
+      <w:r>
+        <w:br w:type="page"/>
+      </w:r>
+    </w:p>
+    <w:p>
+      <w:pPr>
+        <w:pStyle w:val="a5"/>
+      </w:pPr>
+      <w:r>
+        <w:lastRenderedPageBreak/>
+        <w:t>Интерфейс</w:t>
+      </w:r>
+    </w:p>
+    <w:p>
+      <w:pPr>
+        <w:spacing w:line="259" w:lineRule="auto"/>
+      </w:pPr>
+      <w:r>
+        <w:br w:type="page"/>
+      </w:r>
+    </w:p>
+    <w:p>
+      <w:pPr>
+        <w:pStyle w:val="a5"/>
+      </w:pPr>
+      <w:r>
+        <w:lastRenderedPageBreak/>
+        <w:t>Игровая механика</w:t>
+      </w:r>
+    </w:p>
+    <w:p>
+      <w:pPr>
+        <w:pStyle w:val="a3"/>
+      </w:pPr>
+      <w:r>
+        <w:t xml:space="preserve">Стандартный мех имеет 3 очка здоровья, называемые в игре </w:t>
+      </w:r>
+      <w:proofErr w:type="spellStart"/>
+      <w:r>
+        <w:t>бронепластинами</w:t>
+      </w:r>
+      <w:proofErr w:type="spellEnd"/>
+      <w:r>
+        <w:t xml:space="preserve">, каждое попадание снаряда или прикосновение врага будет снимать одно очко. </w:t>
       </w:r>
     </w:p>
     <w:p>

</xml_diff>

<commit_message>
Added new chapter and sprite for ammo
</commit_message>
<xml_diff>
--- a/Дизайн документ.docx
+++ b/Дизайн документ.docx
@@ -17,13 +17,8 @@
       <w:r>
         <w:t xml:space="preserve">Основные жанры игры – топ-даун </w:t>
       </w:r>
-      <w:proofErr w:type="spellStart"/>
-      <w:r>
-        <w:t>скролл</w:t>
-      </w:r>
-      <w:proofErr w:type="spellEnd"/>
-      <w:r>
-        <w:t xml:space="preserve"> </w:t>
+      <w:r>
+        <w:t xml:space="preserve">скролл </w:t>
       </w:r>
       <w:r>
         <w:t xml:space="preserve">шутер, </w:t>
@@ -185,6 +180,288 @@
         <w:lastRenderedPageBreak/>
         <w:t>Интерфейс</w:t>
       </w:r>
+    </w:p>
+    <w:p>
+      <w:pPr>
+        <w:pStyle w:val="a3"/>
+      </w:pPr>
+      <w:r>
+        <w:t xml:space="preserve">При входе в игру, игрок видит главное меню, состоящее из трех пунктов: начать игру, настройки и выход. </w:t>
+      </w:r>
+      <w:r>
+        <w:t xml:space="preserve">Игрок может выбрать кнопку с помощью курсора и левой кнопки мыши или с помощью клавиш </w:t>
+      </w:r>
+      <w:r>
+        <w:rPr>
+          <w:lang w:val="en-US"/>
+        </w:rPr>
+        <w:t>W</w:t>
+      </w:r>
+      <w:r>
+        <w:t>/</w:t>
+      </w:r>
+      <w:r>
+        <w:rPr>
+          <w:lang w:val="en-US"/>
+        </w:rPr>
+        <w:t>S</w:t>
+      </w:r>
+      <w:r>
+        <w:t xml:space="preserve"> и </w:t>
+      </w:r>
+      <w:r>
+        <w:rPr>
+          <w:lang w:val="en-US"/>
+        </w:rPr>
+        <w:t>enter</w:t>
+      </w:r>
+      <w:r>
+        <w:t xml:space="preserve">. Взаимодействие со слайдерами происходит через клавиши </w:t>
+      </w:r>
+      <w:r>
+        <w:rPr>
+          <w:lang w:val="en-US"/>
+        </w:rPr>
+        <w:t>A</w:t>
+      </w:r>
+      <w:r>
+        <w:t>/</w:t>
+      </w:r>
+      <w:r>
+        <w:rPr>
+          <w:lang w:val="en-US"/>
+        </w:rPr>
+        <w:t>D</w:t>
+      </w:r>
+      <w:r>
+        <w:t xml:space="preserve"> </w:t>
+      </w:r>
+      <w:r>
+        <w:t xml:space="preserve">или путем зажатия левой кнопки мыши и перетаскивания слайдера. Вернуться на предыдущее окно можно используя кнопку </w:t>
+      </w:r>
+      <w:r>
+        <w:rPr>
+          <w:lang w:val="en-US"/>
+        </w:rPr>
+        <w:t>esc</w:t>
+      </w:r>
+      <w:r>
+        <w:t>.</w:t>
+      </w:r>
+    </w:p>
+    <w:p>
+      <w:pPr>
+        <w:pStyle w:val="a3"/>
+      </w:pPr>
+      <w:r>
+        <w:t xml:space="preserve">При </w:t>
+      </w:r>
+      <w:r>
+        <w:t>выборе кнопки выход</w:t>
+      </w:r>
+      <w:r>
+        <w:t xml:space="preserve">, игра закрывается. </w:t>
+      </w:r>
+    </w:p>
+    <w:p>
+      <w:pPr>
+        <w:pStyle w:val="a3"/>
+      </w:pPr>
+      <w:r>
+        <w:t>При нажатии на настройки, открывается интерфейс изменения параметров. Игроку будет предоставлена возможность изменить назначение клавиш, разрешение игры и громкость, а также вернуть отдельно каждый параметр к стандартному.</w:t>
+      </w:r>
+    </w:p>
+    <w:p>
+      <w:pPr>
+        <w:pStyle w:val="a3"/>
+      </w:pPr>
+      <w:r>
+        <w:t>При нажатии на кнопку «начать игру», экран сменится и перед игроков будет представлен выбор стартового оружия, меха и улучшений (Данный функционал запланирован на дипломную работу. В курсовой же работе сразу запускается забег).</w:t>
+      </w:r>
+    </w:p>
+    <w:p>
+      <w:pPr>
+        <w:pStyle w:val="a3"/>
+      </w:pPr>
+      <w:r>
+        <w:t>Во время игры</w:t>
+      </w:r>
+      <w:r>
+        <w:t xml:space="preserve"> игрок видит своего меха, за которым следует камера, врагов и интерфейс в левом верхнем углу, показывающий текущий уровень брони, патронов и топлива, таймер в центре сверху, показывающий сколько еще осталось до победы, а также уведомления о бонусах, падающих с полотка в виде цветных стрелок, указывающих в сторону бонуса.</w:t>
+      </w:r>
+      <w:r>
+        <w:t xml:space="preserve"> </w:t>
+      </w:r>
+      <w:r>
+        <w:t>Цвет стрелок соответствует цвету бонуса. Красный для топлива, зеленый для патронов и серый для бронепластин.</w:t>
+      </w:r>
+    </w:p>
+    <w:p>
+      <w:pPr>
+        <w:pStyle w:val="a3"/>
+        <w:numPr>
+          <w:ilvl w:val="0"/>
+          <w:numId w:val="14"/>
+        </w:numPr>
+      </w:pPr>
+      <w:r>
+        <w:rPr>
+          <w:lang w:val="en-US"/>
+        </w:rPr>
+        <w:t>W</w:t>
+      </w:r>
+      <w:r>
+        <w:t>/</w:t>
+      </w:r>
+      <w:r>
+        <w:rPr>
+          <w:lang w:val="en-US"/>
+        </w:rPr>
+        <w:t>A</w:t>
+      </w:r>
+      <w:r>
+        <w:t>/</w:t>
+      </w:r>
+      <w:r>
+        <w:rPr>
+          <w:lang w:val="en-US"/>
+        </w:rPr>
+        <w:t>S</w:t>
+      </w:r>
+      <w:r>
+        <w:t>/</w:t>
+      </w:r>
+      <w:r>
+        <w:rPr>
+          <w:lang w:val="en-US"/>
+        </w:rPr>
+        <w:t>D</w:t>
+      </w:r>
+      <w:r>
+        <w:t xml:space="preserve"> – </w:t>
+      </w:r>
+      <w:r>
+        <w:t>движение вверх/влево/вниз/вправо соответственно</w:t>
+      </w:r>
+    </w:p>
+    <w:p>
+      <w:pPr>
+        <w:pStyle w:val="a3"/>
+        <w:numPr>
+          <w:ilvl w:val="0"/>
+          <w:numId w:val="12"/>
+        </w:numPr>
+      </w:pPr>
+      <w:r>
+        <w:t>Курсор мыши – прицеливание</w:t>
+      </w:r>
+    </w:p>
+    <w:p>
+      <w:pPr>
+        <w:pStyle w:val="a3"/>
+        <w:numPr>
+          <w:ilvl w:val="0"/>
+          <w:numId w:val="12"/>
+        </w:numPr>
+      </w:pPr>
+      <w:r>
+        <w:t>Лкм – стрельба</w:t>
+      </w:r>
+    </w:p>
+    <w:p>
+      <w:pPr>
+        <w:pStyle w:val="a3"/>
+        <w:numPr>
+          <w:ilvl w:val="0"/>
+          <w:numId w:val="12"/>
+        </w:numPr>
+      </w:pPr>
+      <w:r>
+        <w:rPr>
+          <w:lang w:val="en-US"/>
+        </w:rPr>
+        <w:t>R</w:t>
+      </w:r>
+      <w:r>
+        <w:t xml:space="preserve"> – перезарядка</w:t>
+      </w:r>
+    </w:p>
+    <w:p>
+      <w:pPr>
+        <w:pStyle w:val="a3"/>
+        <w:numPr>
+          <w:ilvl w:val="0"/>
+          <w:numId w:val="12"/>
+        </w:numPr>
+      </w:pPr>
+      <w:r>
+        <w:rPr>
+          <w:lang w:val="en-US"/>
+        </w:rPr>
+        <w:t xml:space="preserve">E – </w:t>
+      </w:r>
+      <w:r>
+        <w:t>сменить оружие</w:t>
+      </w:r>
+    </w:p>
+    <w:p>
+      <w:pPr>
+        <w:pStyle w:val="a3"/>
+        <w:numPr>
+          <w:ilvl w:val="0"/>
+          <w:numId w:val="12"/>
+        </w:numPr>
+      </w:pPr>
+      <w:r>
+        <w:rPr>
+          <w:lang w:val="en-US"/>
+        </w:rPr>
+        <w:t>Esc</w:t>
+      </w:r>
+      <w:r>
+        <w:t xml:space="preserve"> – пауза</w:t>
+      </w:r>
+    </w:p>
+    <w:p>
+      <w:pPr>
+        <w:pStyle w:val="a3"/>
+        <w:numPr>
+          <w:ilvl w:val="0"/>
+          <w:numId w:val="12"/>
+        </w:numPr>
+      </w:pPr>
+      <w:r>
+        <w:t>Пробел – открыть меню улучшений</w:t>
+      </w:r>
+    </w:p>
+    <w:p>
+      <w:pPr>
+        <w:pStyle w:val="a3"/>
+        <w:rPr>
+          <w:lang w:val="en-US"/>
+        </w:rPr>
+      </w:pPr>
+      <w:r>
+        <w:lastRenderedPageBreak/>
+        <w:t>В меню улучшений игрок сможет выбрать одно из двух или трех улучшений</w:t>
+      </w:r>
+      <w:r>
+        <w:t xml:space="preserve">, увидеть уже выбранные улучшения и ветки доступных улучшений. Выбор происходит с помощью мышки или клавиш </w:t>
+      </w:r>
+      <w:r>
+        <w:rPr>
+          <w:lang w:val="en-US"/>
+        </w:rPr>
+        <w:t>A/D</w:t>
+      </w:r>
+      <w:r>
+        <w:t>.</w:t>
+      </w:r>
+    </w:p>
+    <w:p>
+      <w:pPr>
+        <w:pStyle w:val="a3"/>
+      </w:pPr>
     </w:p>
     <w:p>
       <w:pPr>
@@ -452,15 +729,7 @@
         <w:pStyle w:val="a3"/>
       </w:pPr>
       <w:r>
-        <w:t>Уровень света варьируется от 0.5м при 5% и ниже, до 15м при 100% и 30</w:t>
-      </w:r>
-      <w:proofErr w:type="gramStart"/>
-      <w:r>
-        <w:t>м(</w:t>
-      </w:r>
-      <w:proofErr w:type="gramEnd"/>
-      <w:r>
-        <w:t>полный экран) при 200%.</w:t>
+        <w:t>Уровень света варьируется от 0.5м при 5% и ниже, до 15м при 100% и 30м(полный экран) при 200%.</w:t>
       </w:r>
     </w:p>
     <w:p>
@@ -1009,10 +1278,7 @@
         <w:t>Каждый раз при появлении возможности выбрать улучшение, игра использует случайные несколько из массива. Изначально в массиве находятся только улучшения первого уровня, помеченного на шаблоне цифрой один. При выборе улучшения первого уровня, в массив добавляются улучшения второго и третьего уровня. Если же игрок со временем получил оба улучшения второго и третьего уровня, в массив добавляется финальное улучшение четвертого уровня.</w:t>
       </w:r>
       <w:r>
-        <w:t xml:space="preserve"> </w:t>
-      </w:r>
-      <w:r>
-        <w:t xml:space="preserve">Каждая из веток фокусируется на улучшение отдельной </w:t>
+        <w:t xml:space="preserve"> Каждая из веток фокусируется на улучшение отдельной </w:t>
       </w:r>
       <w:r>
         <w:lastRenderedPageBreak/>
@@ -1097,10 +1363,7 @@
         </w:numPr>
       </w:pPr>
       <w:r>
-        <w:t>+</w:t>
-      </w:r>
-      <w:r>
-        <w:t>1 пробитие врага</w:t>
+        <w:t>+1 пробитие врага</w:t>
       </w:r>
     </w:p>
     <w:p>
@@ -1259,13 +1522,8 @@
         </w:numPr>
       </w:pPr>
       <w:r>
-        <w:t xml:space="preserve">+1 </w:t>
-      </w:r>
-      <w:proofErr w:type="spellStart"/>
-      <w:r>
-        <w:t>бронепластина</w:t>
-      </w:r>
-      <w:proofErr w:type="spellEnd"/>
+        <w:t>+1 бронепластина</w:t>
+      </w:r>
     </w:p>
     <w:p>
       <w:pPr>
@@ -1276,15 +1534,7 @@
         </w:numPr>
       </w:pPr>
       <w:r>
-        <w:t xml:space="preserve">Создает 1 </w:t>
-      </w:r>
-      <w:proofErr w:type="spellStart"/>
-      <w:r>
-        <w:t>бронепластину</w:t>
-      </w:r>
-      <w:proofErr w:type="spellEnd"/>
-      <w:r>
-        <w:t xml:space="preserve"> за каждые 500 </w:t>
+        <w:t xml:space="preserve">Создает 1 бронепластину за каждые 500 </w:t>
       </w:r>
       <w:r>
         <w:t>единиц биомассы</w:t>
@@ -1311,13 +1561,8 @@
         </w:numPr>
       </w:pPr>
       <w:r>
-        <w:t xml:space="preserve">+5% урона за каждую </w:t>
-      </w:r>
-      <w:proofErr w:type="spellStart"/>
-      <w:r>
-        <w:t>бронепластину</w:t>
-      </w:r>
-      <w:proofErr w:type="spellEnd"/>
+        <w:t>+5% урона за каждую бронепластину</w:t>
+      </w:r>
     </w:p>
     <w:p>
       <w:pPr>
@@ -1377,6 +1622,97 @@
       </w:pPr>
       <w:r>
         <w:t>С каждого врага выпадает 1 единица топлива</w:t>
+      </w:r>
+    </w:p>
+    <w:p>
+      <w:pPr>
+        <w:spacing w:line="259" w:lineRule="auto"/>
+        <w:rPr>
+          <w:lang w:val="en-US"/>
+        </w:rPr>
+      </w:pPr>
+      <w:r>
+        <w:rPr>
+          <w:lang w:val="en-US"/>
+        </w:rPr>
+        <w:br w:type="page"/>
+      </w:r>
+    </w:p>
+    <w:p>
+      <w:pPr>
+        <w:pStyle w:val="a5"/>
+      </w:pPr>
+      <w:r>
+        <w:lastRenderedPageBreak/>
+        <w:t>Программные механизмы и алгоритмы</w:t>
+      </w:r>
+    </w:p>
+    <w:p>
+      <w:pPr>
+        <w:spacing w:line="259" w:lineRule="auto"/>
+      </w:pPr>
+      <w:r>
+        <w:br w:type="page"/>
+      </w:r>
+    </w:p>
+    <w:p>
+      <w:pPr>
+        <w:pStyle w:val="a5"/>
+      </w:pPr>
+      <w:r>
+        <w:lastRenderedPageBreak/>
+        <w:t>Графика</w:t>
+      </w:r>
+    </w:p>
+    <w:p>
+      <w:pPr>
+        <w:spacing w:line="259" w:lineRule="auto"/>
+      </w:pPr>
+      <w:r>
+        <w:br w:type="page"/>
+      </w:r>
+    </w:p>
+    <w:p>
+      <w:pPr>
+        <w:pStyle w:val="a5"/>
+      </w:pPr>
+      <w:r>
+        <w:lastRenderedPageBreak/>
+        <w:t>Звуки и музыка</w:t>
+      </w:r>
+    </w:p>
+    <w:p>
+      <w:pPr>
+        <w:spacing w:line="259" w:lineRule="auto"/>
+      </w:pPr>
+      <w:r>
+        <w:br w:type="page"/>
+      </w:r>
+    </w:p>
+    <w:p>
+      <w:pPr>
+        <w:pStyle w:val="a5"/>
+      </w:pPr>
+      <w:r>
+        <w:lastRenderedPageBreak/>
+        <w:t>Игровой мир</w:t>
+      </w:r>
+    </w:p>
+    <w:p>
+      <w:pPr>
+        <w:spacing w:line="259" w:lineRule="auto"/>
+      </w:pPr>
+      <w:r>
+        <w:br w:type="page"/>
+      </w:r>
+    </w:p>
+    <w:p>
+      <w:pPr>
+        <w:pStyle w:val="a5"/>
+      </w:pPr>
+      <w:r>
+        <w:lastRenderedPageBreak/>
+        <w:t>Сотрудники, зарплаты, сроки и план работы</w:t>
       </w:r>
     </w:p>
     <w:sectPr>
@@ -1731,6 +2067,119 @@
     </w:lvl>
   </w:abstractNum>
   <w:abstractNum w:abstractNumId="3" w15:restartNumberingAfterBreak="0">
+    <w:nsid w:val="27BA515F"/>
+    <w:multiLevelType w:val="hybridMultilevel"/>
+    <w:tmpl w:val="FE22FAB8"/>
+    <w:lvl w:ilvl="0" w:tplc="A0764F84">
+      <w:start w:val="1"/>
+      <w:numFmt w:val="bullet"/>
+      <w:lvlText w:val=""/>
+      <w:lvlJc w:val="left"/>
+      <w:pPr>
+        <w:ind w:left="1776" w:hanging="360"/>
+      </w:pPr>
+      <w:rPr>
+        <w:rFonts w:ascii="Symbol" w:hAnsi="Symbol" w:hint="default"/>
+      </w:rPr>
+    </w:lvl>
+    <w:lvl w:ilvl="1" w:tplc="04190003" w:tentative="1">
+      <w:start w:val="1"/>
+      <w:numFmt w:val="bullet"/>
+      <w:lvlText w:val="o"/>
+      <w:lvlJc w:val="left"/>
+      <w:pPr>
+        <w:ind w:left="2496" w:hanging="360"/>
+      </w:pPr>
+      <w:rPr>
+        <w:rFonts w:ascii="Courier New" w:hAnsi="Courier New" w:cs="Courier New" w:hint="default"/>
+      </w:rPr>
+    </w:lvl>
+    <w:lvl w:ilvl="2" w:tplc="04190005" w:tentative="1">
+      <w:start w:val="1"/>
+      <w:numFmt w:val="bullet"/>
+      <w:lvlText w:val=""/>
+      <w:lvlJc w:val="left"/>
+      <w:pPr>
+        <w:ind w:left="3216" w:hanging="360"/>
+      </w:pPr>
+      <w:rPr>
+        <w:rFonts w:ascii="Wingdings" w:hAnsi="Wingdings" w:hint="default"/>
+      </w:rPr>
+    </w:lvl>
+    <w:lvl w:ilvl="3" w:tplc="04190001" w:tentative="1">
+      <w:start w:val="1"/>
+      <w:numFmt w:val="bullet"/>
+      <w:lvlText w:val=""/>
+      <w:lvlJc w:val="left"/>
+      <w:pPr>
+        <w:ind w:left="3936" w:hanging="360"/>
+      </w:pPr>
+      <w:rPr>
+        <w:rFonts w:ascii="Symbol" w:hAnsi="Symbol" w:hint="default"/>
+      </w:rPr>
+    </w:lvl>
+    <w:lvl w:ilvl="4" w:tplc="04190003" w:tentative="1">
+      <w:start w:val="1"/>
+      <w:numFmt w:val="bullet"/>
+      <w:lvlText w:val="o"/>
+      <w:lvlJc w:val="left"/>
+      <w:pPr>
+        <w:ind w:left="4656" w:hanging="360"/>
+      </w:pPr>
+      <w:rPr>
+        <w:rFonts w:ascii="Courier New" w:hAnsi="Courier New" w:cs="Courier New" w:hint="default"/>
+      </w:rPr>
+    </w:lvl>
+    <w:lvl w:ilvl="5" w:tplc="04190005" w:tentative="1">
+      <w:start w:val="1"/>
+      <w:numFmt w:val="bullet"/>
+      <w:lvlText w:val=""/>
+      <w:lvlJc w:val="left"/>
+      <w:pPr>
+        <w:ind w:left="5376" w:hanging="360"/>
+      </w:pPr>
+      <w:rPr>
+        <w:rFonts w:ascii="Wingdings" w:hAnsi="Wingdings" w:hint="default"/>
+      </w:rPr>
+    </w:lvl>
+    <w:lvl w:ilvl="6" w:tplc="04190001" w:tentative="1">
+      <w:start w:val="1"/>
+      <w:numFmt w:val="bullet"/>
+      <w:lvlText w:val=""/>
+      <w:lvlJc w:val="left"/>
+      <w:pPr>
+        <w:ind w:left="6096" w:hanging="360"/>
+      </w:pPr>
+      <w:rPr>
+        <w:rFonts w:ascii="Symbol" w:hAnsi="Symbol" w:hint="default"/>
+      </w:rPr>
+    </w:lvl>
+    <w:lvl w:ilvl="7" w:tplc="04190003" w:tentative="1">
+      <w:start w:val="1"/>
+      <w:numFmt w:val="bullet"/>
+      <w:lvlText w:val="o"/>
+      <w:lvlJc w:val="left"/>
+      <w:pPr>
+        <w:ind w:left="6816" w:hanging="360"/>
+      </w:pPr>
+      <w:rPr>
+        <w:rFonts w:ascii="Courier New" w:hAnsi="Courier New" w:cs="Courier New" w:hint="default"/>
+      </w:rPr>
+    </w:lvl>
+    <w:lvl w:ilvl="8" w:tplc="04190005" w:tentative="1">
+      <w:start w:val="1"/>
+      <w:numFmt w:val="bullet"/>
+      <w:lvlText w:val=""/>
+      <w:lvlJc w:val="left"/>
+      <w:pPr>
+        <w:ind w:left="7536" w:hanging="360"/>
+      </w:pPr>
+      <w:rPr>
+        <w:rFonts w:ascii="Wingdings" w:hAnsi="Wingdings" w:hint="default"/>
+      </w:rPr>
+    </w:lvl>
+  </w:abstractNum>
+  <w:abstractNum w:abstractNumId="4" w15:restartNumberingAfterBreak="0">
     <w:nsid w:val="34711387"/>
     <w:multiLevelType w:val="hybridMultilevel"/>
     <w:tmpl w:val="2C6C756C"/>
@@ -1816,7 +2265,7 @@
       </w:pPr>
     </w:lvl>
   </w:abstractNum>
-  <w:abstractNum w:abstractNumId="4" w15:restartNumberingAfterBreak="0">
+  <w:abstractNum w:abstractNumId="5" w15:restartNumberingAfterBreak="0">
     <w:nsid w:val="36732834"/>
     <w:multiLevelType w:val="hybridMultilevel"/>
     <w:tmpl w:val="07BC1A5A"/>
@@ -1929,7 +2378,120 @@
       </w:rPr>
     </w:lvl>
   </w:abstractNum>
-  <w:abstractNum w:abstractNumId="5" w15:restartNumberingAfterBreak="0">
+  <w:abstractNum w:abstractNumId="6" w15:restartNumberingAfterBreak="0">
+    <w:nsid w:val="44F77DA0"/>
+    <w:multiLevelType w:val="hybridMultilevel"/>
+    <w:tmpl w:val="63A64C80"/>
+    <w:lvl w:ilvl="0" w:tplc="A0764F84">
+      <w:start w:val="1"/>
+      <w:numFmt w:val="bullet"/>
+      <w:lvlText w:val=""/>
+      <w:lvlJc w:val="left"/>
+      <w:pPr>
+        <w:ind w:left="1429" w:hanging="360"/>
+      </w:pPr>
+      <w:rPr>
+        <w:rFonts w:ascii="Symbol" w:hAnsi="Symbol" w:hint="default"/>
+      </w:rPr>
+    </w:lvl>
+    <w:lvl w:ilvl="1" w:tplc="04190003" w:tentative="1">
+      <w:start w:val="1"/>
+      <w:numFmt w:val="bullet"/>
+      <w:lvlText w:val="o"/>
+      <w:lvlJc w:val="left"/>
+      <w:pPr>
+        <w:ind w:left="2149" w:hanging="360"/>
+      </w:pPr>
+      <w:rPr>
+        <w:rFonts w:ascii="Courier New" w:hAnsi="Courier New" w:cs="Courier New" w:hint="default"/>
+      </w:rPr>
+    </w:lvl>
+    <w:lvl w:ilvl="2" w:tplc="04190005" w:tentative="1">
+      <w:start w:val="1"/>
+      <w:numFmt w:val="bullet"/>
+      <w:lvlText w:val=""/>
+      <w:lvlJc w:val="left"/>
+      <w:pPr>
+        <w:ind w:left="2869" w:hanging="360"/>
+      </w:pPr>
+      <w:rPr>
+        <w:rFonts w:ascii="Wingdings" w:hAnsi="Wingdings" w:hint="default"/>
+      </w:rPr>
+    </w:lvl>
+    <w:lvl w:ilvl="3" w:tplc="04190001" w:tentative="1">
+      <w:start w:val="1"/>
+      <w:numFmt w:val="bullet"/>
+      <w:lvlText w:val=""/>
+      <w:lvlJc w:val="left"/>
+      <w:pPr>
+        <w:ind w:left="3589" w:hanging="360"/>
+      </w:pPr>
+      <w:rPr>
+        <w:rFonts w:ascii="Symbol" w:hAnsi="Symbol" w:hint="default"/>
+      </w:rPr>
+    </w:lvl>
+    <w:lvl w:ilvl="4" w:tplc="04190003" w:tentative="1">
+      <w:start w:val="1"/>
+      <w:numFmt w:val="bullet"/>
+      <w:lvlText w:val="o"/>
+      <w:lvlJc w:val="left"/>
+      <w:pPr>
+        <w:ind w:left="4309" w:hanging="360"/>
+      </w:pPr>
+      <w:rPr>
+        <w:rFonts w:ascii="Courier New" w:hAnsi="Courier New" w:cs="Courier New" w:hint="default"/>
+      </w:rPr>
+    </w:lvl>
+    <w:lvl w:ilvl="5" w:tplc="04190005" w:tentative="1">
+      <w:start w:val="1"/>
+      <w:numFmt w:val="bullet"/>
+      <w:lvlText w:val=""/>
+      <w:lvlJc w:val="left"/>
+      <w:pPr>
+        <w:ind w:left="5029" w:hanging="360"/>
+      </w:pPr>
+      <w:rPr>
+        <w:rFonts w:ascii="Wingdings" w:hAnsi="Wingdings" w:hint="default"/>
+      </w:rPr>
+    </w:lvl>
+    <w:lvl w:ilvl="6" w:tplc="04190001" w:tentative="1">
+      <w:start w:val="1"/>
+      <w:numFmt w:val="bullet"/>
+      <w:lvlText w:val=""/>
+      <w:lvlJc w:val="left"/>
+      <w:pPr>
+        <w:ind w:left="5749" w:hanging="360"/>
+      </w:pPr>
+      <w:rPr>
+        <w:rFonts w:ascii="Symbol" w:hAnsi="Symbol" w:hint="default"/>
+      </w:rPr>
+    </w:lvl>
+    <w:lvl w:ilvl="7" w:tplc="04190003" w:tentative="1">
+      <w:start w:val="1"/>
+      <w:numFmt w:val="bullet"/>
+      <w:lvlText w:val="o"/>
+      <w:lvlJc w:val="left"/>
+      <w:pPr>
+        <w:ind w:left="6469" w:hanging="360"/>
+      </w:pPr>
+      <w:rPr>
+        <w:rFonts w:ascii="Courier New" w:hAnsi="Courier New" w:cs="Courier New" w:hint="default"/>
+      </w:rPr>
+    </w:lvl>
+    <w:lvl w:ilvl="8" w:tplc="04190005" w:tentative="1">
+      <w:start w:val="1"/>
+      <w:numFmt w:val="bullet"/>
+      <w:lvlText w:val=""/>
+      <w:lvlJc w:val="left"/>
+      <w:pPr>
+        <w:ind w:left="7189" w:hanging="360"/>
+      </w:pPr>
+      <w:rPr>
+        <w:rFonts w:ascii="Wingdings" w:hAnsi="Wingdings" w:hint="default"/>
+      </w:rPr>
+    </w:lvl>
+  </w:abstractNum>
+  <w:abstractNum w:abstractNumId="7" w15:restartNumberingAfterBreak="0">
     <w:nsid w:val="49B14084"/>
     <w:multiLevelType w:val="hybridMultilevel"/>
     <w:tmpl w:val="8D104210"/>
@@ -2042,7 +2604,7 @@
       </w:rPr>
     </w:lvl>
   </w:abstractNum>
-  <w:abstractNum w:abstractNumId="6" w15:restartNumberingAfterBreak="0">
+  <w:abstractNum w:abstractNumId="8" w15:restartNumberingAfterBreak="0">
     <w:nsid w:val="4FAE0D36"/>
     <w:multiLevelType w:val="hybridMultilevel"/>
     <w:tmpl w:val="225CAFF6"/>
@@ -2155,7 +2717,7 @@
       </w:rPr>
     </w:lvl>
   </w:abstractNum>
-  <w:abstractNum w:abstractNumId="7" w15:restartNumberingAfterBreak="0">
+  <w:abstractNum w:abstractNumId="9" w15:restartNumberingAfterBreak="0">
     <w:nsid w:val="587F55D5"/>
     <w:multiLevelType w:val="hybridMultilevel"/>
     <w:tmpl w:val="4C90866E"/>
@@ -2268,7 +2830,120 @@
       </w:rPr>
     </w:lvl>
   </w:abstractNum>
-  <w:abstractNum w:abstractNumId="8" w15:restartNumberingAfterBreak="0">
+  <w:abstractNum w:abstractNumId="10" w15:restartNumberingAfterBreak="0">
+    <w:nsid w:val="5B0C2B78"/>
+    <w:multiLevelType w:val="hybridMultilevel"/>
+    <w:tmpl w:val="84122914"/>
+    <w:lvl w:ilvl="0" w:tplc="A0764F84">
+      <w:start w:val="1"/>
+      <w:numFmt w:val="bullet"/>
+      <w:lvlText w:val=""/>
+      <w:lvlJc w:val="left"/>
+      <w:pPr>
+        <w:ind w:left="1429" w:hanging="360"/>
+      </w:pPr>
+      <w:rPr>
+        <w:rFonts w:ascii="Symbol" w:hAnsi="Symbol" w:hint="default"/>
+      </w:rPr>
+    </w:lvl>
+    <w:lvl w:ilvl="1" w:tplc="04190003" w:tentative="1">
+      <w:start w:val="1"/>
+      <w:numFmt w:val="bullet"/>
+      <w:lvlText w:val="o"/>
+      <w:lvlJc w:val="left"/>
+      <w:pPr>
+        <w:ind w:left="2149" w:hanging="360"/>
+      </w:pPr>
+      <w:rPr>
+        <w:rFonts w:ascii="Courier New" w:hAnsi="Courier New" w:cs="Courier New" w:hint="default"/>
+      </w:rPr>
+    </w:lvl>
+    <w:lvl w:ilvl="2" w:tplc="04190005" w:tentative="1">
+      <w:start w:val="1"/>
+      <w:numFmt w:val="bullet"/>
+      <w:lvlText w:val=""/>
+      <w:lvlJc w:val="left"/>
+      <w:pPr>
+        <w:ind w:left="2869" w:hanging="360"/>
+      </w:pPr>
+      <w:rPr>
+        <w:rFonts w:ascii="Wingdings" w:hAnsi="Wingdings" w:hint="default"/>
+      </w:rPr>
+    </w:lvl>
+    <w:lvl w:ilvl="3" w:tplc="04190001" w:tentative="1">
+      <w:start w:val="1"/>
+      <w:numFmt w:val="bullet"/>
+      <w:lvlText w:val=""/>
+      <w:lvlJc w:val="left"/>
+      <w:pPr>
+        <w:ind w:left="3589" w:hanging="360"/>
+      </w:pPr>
+      <w:rPr>
+        <w:rFonts w:ascii="Symbol" w:hAnsi="Symbol" w:hint="default"/>
+      </w:rPr>
+    </w:lvl>
+    <w:lvl w:ilvl="4" w:tplc="04190003" w:tentative="1">
+      <w:start w:val="1"/>
+      <w:numFmt w:val="bullet"/>
+      <w:lvlText w:val="o"/>
+      <w:lvlJc w:val="left"/>
+      <w:pPr>
+        <w:ind w:left="4309" w:hanging="360"/>
+      </w:pPr>
+      <w:rPr>
+        <w:rFonts w:ascii="Courier New" w:hAnsi="Courier New" w:cs="Courier New" w:hint="default"/>
+      </w:rPr>
+    </w:lvl>
+    <w:lvl w:ilvl="5" w:tplc="04190005" w:tentative="1">
+      <w:start w:val="1"/>
+      <w:numFmt w:val="bullet"/>
+      <w:lvlText w:val=""/>
+      <w:lvlJc w:val="left"/>
+      <w:pPr>
+        <w:ind w:left="5029" w:hanging="360"/>
+      </w:pPr>
+      <w:rPr>
+        <w:rFonts w:ascii="Wingdings" w:hAnsi="Wingdings" w:hint="default"/>
+      </w:rPr>
+    </w:lvl>
+    <w:lvl w:ilvl="6" w:tplc="04190001" w:tentative="1">
+      <w:start w:val="1"/>
+      <w:numFmt w:val="bullet"/>
+      <w:lvlText w:val=""/>
+      <w:lvlJc w:val="left"/>
+      <w:pPr>
+        <w:ind w:left="5749" w:hanging="360"/>
+      </w:pPr>
+      <w:rPr>
+        <w:rFonts w:ascii="Symbol" w:hAnsi="Symbol" w:hint="default"/>
+      </w:rPr>
+    </w:lvl>
+    <w:lvl w:ilvl="7" w:tplc="04190003" w:tentative="1">
+      <w:start w:val="1"/>
+      <w:numFmt w:val="bullet"/>
+      <w:lvlText w:val="o"/>
+      <w:lvlJc w:val="left"/>
+      <w:pPr>
+        <w:ind w:left="6469" w:hanging="360"/>
+      </w:pPr>
+      <w:rPr>
+        <w:rFonts w:ascii="Courier New" w:hAnsi="Courier New" w:cs="Courier New" w:hint="default"/>
+      </w:rPr>
+    </w:lvl>
+    <w:lvl w:ilvl="8" w:tplc="04190005" w:tentative="1">
+      <w:start w:val="1"/>
+      <w:numFmt w:val="bullet"/>
+      <w:lvlText w:val=""/>
+      <w:lvlJc w:val="left"/>
+      <w:pPr>
+        <w:ind w:left="7189" w:hanging="360"/>
+      </w:pPr>
+      <w:rPr>
+        <w:rFonts w:ascii="Wingdings" w:hAnsi="Wingdings" w:hint="default"/>
+      </w:rPr>
+    </w:lvl>
+  </w:abstractNum>
+  <w:abstractNum w:abstractNumId="11" w15:restartNumberingAfterBreak="0">
     <w:nsid w:val="650B1F2D"/>
     <w:multiLevelType w:val="hybridMultilevel"/>
     <w:tmpl w:val="74A2F4CA"/>
@@ -2381,7 +3056,7 @@
       </w:rPr>
     </w:lvl>
   </w:abstractNum>
-  <w:abstractNum w:abstractNumId="9" w15:restartNumberingAfterBreak="0">
+  <w:abstractNum w:abstractNumId="12" w15:restartNumberingAfterBreak="0">
     <w:nsid w:val="7900405A"/>
     <w:multiLevelType w:val="hybridMultilevel"/>
     <w:tmpl w:val="FEB2941C"/>
@@ -2494,7 +3169,7 @@
       </w:rPr>
     </w:lvl>
   </w:abstractNum>
-  <w:abstractNum w:abstractNumId="10" w15:restartNumberingAfterBreak="0">
+  <w:abstractNum w:abstractNumId="13" w15:restartNumberingAfterBreak="0">
     <w:nsid w:val="7A927B91"/>
     <w:multiLevelType w:val="hybridMultilevel"/>
     <w:tmpl w:val="8286B2F8"/>
@@ -2608,22 +3283,22 @@
     </w:lvl>
   </w:abstractNum>
   <w:num w:numId="1" w16cid:durableId="1375885596">
-    <w:abstractNumId w:val="6"/>
+    <w:abstractNumId w:val="8"/>
   </w:num>
   <w:num w:numId="2" w16cid:durableId="1863349964">
-    <w:abstractNumId w:val="4"/>
+    <w:abstractNumId w:val="5"/>
   </w:num>
   <w:num w:numId="3" w16cid:durableId="1933583485">
     <w:abstractNumId w:val="0"/>
   </w:num>
   <w:num w:numId="4" w16cid:durableId="414858489">
-    <w:abstractNumId w:val="8"/>
+    <w:abstractNumId w:val="11"/>
   </w:num>
   <w:num w:numId="5" w16cid:durableId="528102992">
-    <w:abstractNumId w:val="7"/>
+    <w:abstractNumId w:val="9"/>
   </w:num>
   <w:num w:numId="6" w16cid:durableId="154684463">
-    <w:abstractNumId w:val="9"/>
+    <w:abstractNumId w:val="12"/>
   </w:num>
   <w:num w:numId="7" w16cid:durableId="968708408">
     <w:abstractNumId w:val="1"/>
@@ -2632,13 +3307,22 @@
     <w:abstractNumId w:val="2"/>
   </w:num>
   <w:num w:numId="9" w16cid:durableId="648287916">
+    <w:abstractNumId w:val="13"/>
+  </w:num>
+  <w:num w:numId="10" w16cid:durableId="1655715297">
+    <w:abstractNumId w:val="7"/>
+  </w:num>
+  <w:num w:numId="11" w16cid:durableId="1337682998">
+    <w:abstractNumId w:val="4"/>
+  </w:num>
+  <w:num w:numId="12" w16cid:durableId="1327978934">
     <w:abstractNumId w:val="10"/>
   </w:num>
-  <w:num w:numId="10" w16cid:durableId="1655715297">
-    <w:abstractNumId w:val="5"/>
+  <w:num w:numId="13" w16cid:durableId="1311669407">
+    <w:abstractNumId w:val="3"/>
   </w:num>
-  <w:num w:numId="11" w16cid:durableId="1337682998">
-    <w:abstractNumId w:val="3"/>
+  <w:num w:numId="14" w16cid:durableId="175123667">
+    <w:abstractNumId w:val="6"/>
   </w:num>
 </w:numbering>
 </file>

</xml_diff>